<commit_message>
Building a Student Intervention System
</commit_message>
<xml_diff>
--- a/Student_Intervention/README.md.docx
+++ b/Student_Intervention/README.md.docx
@@ -7,7 +7,15 @@
         <w:t xml:space="preserve">The goal for the project of building a student intervention system is to identify students who might need early intervention before they fail to graduate. </w:t>
       </w:r>
       <w:r>
-        <w:t xml:space="preserve">This problem is a supervised learning. </w:t>
+        <w:t xml:space="preserve">This </w:t>
+      </w:r>
+      <w:r>
+        <w:t>problem is a supervised classification</w:t>
+      </w:r>
+      <w:bookmarkStart w:id="0" w:name="_GoBack"/>
+      <w:bookmarkEnd w:id="0"/>
+      <w:r>
+        <w:t xml:space="preserve">. </w:t>
       </w:r>
     </w:p>
     <w:p>
@@ -35,8 +43,6 @@
       <w:r>
         <w:t xml:space="preserve">to evaluate the model performance. </w:t>
       </w:r>
-      <w:bookmarkStart w:id="0" w:name="_GoBack"/>
-      <w:bookmarkEnd w:id="0"/>
     </w:p>
     <w:sectPr>
       <w:pgSz w:w="12240" w:h="15840"/>

</xml_diff>